<commit_message>
Updated GDD with core game loop
</commit_message>
<xml_diff>
--- a/Game Design/Design Document.docx
+++ b/Game Design/Design Document.docx
@@ -22,6 +22,158 @@
           <w:rFonts w:ascii="Times New Roman" w:hAnsi="Times New Roman" w:cs="Times New Roman"/>
         </w:rPr>
       </w:pPr>
+      <w:r>
+        <w:rPr>
+          <w:rFonts w:ascii="Times New Roman" w:hAnsi="Times New Roman" w:cs="Times New Roman"/>
+        </w:rPr>
+        <w:t>Game Loops:</w:t>
+      </w:r>
+    </w:p>
+    <w:p>
+      <w:pPr>
+        <w:ind w:firstLine="720"/>
+        <w:rPr>
+          <w:rFonts w:ascii="Times New Roman" w:hAnsi="Times New Roman" w:cs="Times New Roman"/>
+        </w:rPr>
+      </w:pPr>
+      <w:r>
+        <w:rPr>
+          <w:rFonts w:ascii="Times New Roman" w:hAnsi="Times New Roman" w:cs="Times New Roman"/>
+        </w:rPr>
+        <w:t>Volley:</w:t>
+      </w:r>
+    </w:p>
+    <w:p>
+      <w:pPr>
+        <w:pStyle w:val="ListParagraph"/>
+        <w:numPr>
+          <w:ilvl w:val="0"/>
+          <w:numId w:val="3"/>
+        </w:numPr>
+        <w:rPr>
+          <w:rFonts w:ascii="Times New Roman" w:hAnsi="Times New Roman" w:cs="Times New Roman"/>
+        </w:rPr>
+      </w:pPr>
+      <w:r>
+        <w:rPr>
+          <w:rFonts w:ascii="Times New Roman" w:hAnsi="Times New Roman" w:cs="Times New Roman"/>
+        </w:rPr>
+        <w:t>Ball starts randomly either left or right of the net.</w:t>
+      </w:r>
+    </w:p>
+    <w:p>
+      <w:pPr>
+        <w:pStyle w:val="ListParagraph"/>
+        <w:numPr>
+          <w:ilvl w:val="0"/>
+          <w:numId w:val="3"/>
+        </w:numPr>
+        <w:rPr>
+          <w:rFonts w:ascii="Times New Roman" w:hAnsi="Times New Roman" w:cs="Times New Roman"/>
+        </w:rPr>
+      </w:pPr>
+      <w:r>
+        <w:rPr>
+          <w:rFonts w:ascii="Times New Roman" w:hAnsi="Times New Roman" w:cs="Times New Roman"/>
+        </w:rPr>
+        <w:t>Players hit the ball over the net to the other side.</w:t>
+      </w:r>
+    </w:p>
+    <w:p>
+      <w:pPr>
+        <w:pStyle w:val="ListParagraph"/>
+        <w:numPr>
+          <w:ilvl w:val="0"/>
+          <w:numId w:val="3"/>
+        </w:numPr>
+        <w:rPr>
+          <w:rFonts w:ascii="Times New Roman" w:hAnsi="Times New Roman" w:cs="Times New Roman"/>
+        </w:rPr>
+      </w:pPr>
+      <w:r>
+        <w:rPr>
+          <w:rFonts w:ascii="Times New Roman" w:hAnsi="Times New Roman" w:cs="Times New Roman"/>
+        </w:rPr>
+        <w:t>When a ball touches the ground, whichever side the ball does not land scores a point.</w:t>
+      </w:r>
+    </w:p>
+    <w:p>
+      <w:pPr>
+        <w:pStyle w:val="ListParagraph"/>
+        <w:numPr>
+          <w:ilvl w:val="0"/>
+          <w:numId w:val="3"/>
+        </w:numPr>
+        <w:rPr>
+          <w:rFonts w:ascii="Times New Roman" w:hAnsi="Times New Roman" w:cs="Times New Roman"/>
+        </w:rPr>
+      </w:pPr>
+      <w:r>
+        <w:rPr>
+          <w:rFonts w:ascii="Times New Roman" w:hAnsi="Times New Roman" w:cs="Times New Roman"/>
+        </w:rPr>
+        <w:t>If a player has not reached the maximum points to win, reset the ball to the side of the net that just scored and start over at #2</w:t>
+      </w:r>
+    </w:p>
+    <w:p>
+      <w:pPr>
+        <w:pStyle w:val="ListParagraph"/>
+        <w:numPr>
+          <w:ilvl w:val="0"/>
+          <w:numId w:val="3"/>
+        </w:numPr>
+        <w:rPr>
+          <w:rFonts w:ascii="Times New Roman" w:hAnsi="Times New Roman" w:cs="Times New Roman"/>
+        </w:rPr>
+      </w:pPr>
+      <w:r>
+        <w:rPr>
+          <w:rFonts w:ascii="Times New Roman" w:hAnsi="Times New Roman" w:cs="Times New Roman"/>
+        </w:rPr>
+        <w:t>If a player has not won the BO3</w:t>
+      </w:r>
+      <w:r>
+        <w:rPr>
+          <w:rFonts w:ascii="Times New Roman" w:hAnsi="Times New Roman" w:cs="Times New Roman"/>
+        </w:rPr>
+        <w:t xml:space="preserve"> start over at #1</w:t>
+      </w:r>
+    </w:p>
+    <w:p>
+      <w:pPr>
+        <w:pStyle w:val="ListParagraph"/>
+        <w:numPr>
+          <w:ilvl w:val="0"/>
+          <w:numId w:val="3"/>
+        </w:numPr>
+        <w:rPr>
+          <w:rFonts w:ascii="Times New Roman" w:hAnsi="Times New Roman" w:cs="Times New Roman"/>
+        </w:rPr>
+      </w:pPr>
+      <w:r>
+        <w:rPr>
+          <w:rFonts w:ascii="Times New Roman" w:hAnsi="Times New Roman" w:cs="Times New Roman"/>
+        </w:rPr>
+        <w:t>Transition to win screen</w:t>
+      </w:r>
+    </w:p>
+    <w:p>
+      <w:pPr>
+        <w:pStyle w:val="ListParagraph"/>
+        <w:numPr>
+          <w:ilvl w:val="0"/>
+          <w:numId w:val="3"/>
+        </w:numPr>
+        <w:rPr>
+          <w:rFonts w:ascii="Times New Roman" w:hAnsi="Times New Roman" w:cs="Times New Roman"/>
+        </w:rPr>
+      </w:pPr>
+      <w:r>
+        <w:rPr>
+          <w:rFonts w:ascii="Times New Roman" w:hAnsi="Times New Roman" w:cs="Times New Roman"/>
+        </w:rPr>
+        <w:t>Ask if the player wants to play again</w:t>
+      </w:r>
     </w:p>
     <w:sectPr>
       <w:pgSz w:w="12240" w:h="15840"/>
@@ -31,6 +183,305 @@
     </w:sectPr>
   </w:body>
 </w:document>
+</file>
+
+<file path=word/numbering.xml><?xml version="1.0" encoding="utf-8"?>
+<w:numbering xmlns:wpc="http://schemas.microsoft.com/office/word/2010/wordprocessingCanvas" xmlns:cx="http://schemas.microsoft.com/office/drawing/2014/chartex" xmlns:cx1="http://schemas.microsoft.com/office/drawing/2015/9/8/chartex" xmlns:cx2="http://schemas.microsoft.com/office/drawing/2015/10/21/chartex" xmlns:cx3="http://schemas.microsoft.com/office/drawing/2016/5/9/chartex" xmlns:cx4="http://schemas.microsoft.com/office/drawing/2016/5/10/chartex" xmlns:cx5="http://schemas.microsoft.com/office/drawing/2016/5/11/chartex" xmlns:cx6="http://schemas.microsoft.com/office/drawing/2016/5/12/chartex" xmlns:cx7="http://schemas.microsoft.com/office/drawing/2016/5/13/chartex" xmlns:cx8="http://schemas.microsoft.com/office/drawing/2016/5/14/chartex" xmlns:mc="http://schemas.openxmlformats.org/markup-compatibility/2006" xmlns:aink="http://schemas.microsoft.com/office/drawing/2016/ink" xmlns:am3d="http://schemas.microsoft.com/office/drawing/2017/model3d" xmlns:o="urn:schemas-microsoft-com:office:office" xmlns:r="http://schemas.openxmlformats.org/officeDocument/2006/relationships" xmlns:m="http://schemas.openxmlformats.org/officeDocument/2006/math" xmlns:v="urn:schemas-microsoft-com:vml" xmlns:wp14="http://schemas.microsoft.com/office/word/2010/wordprocessingDrawing" xmlns:wp="http://schemas.openxmlformats.org/drawingml/2006/wordprocessingDrawing" xmlns:w10="urn:schemas-microsoft-com:office:word" xmlns:w="http://schemas.openxmlformats.org/wordprocessingml/2006/main" xmlns:w14="http://schemas.microsoft.com/office/word/2010/wordml" xmlns:w15="http://schemas.microsoft.com/office/word/2012/wordml" xmlns:w16cex="http://schemas.microsoft.com/office/word/2018/wordml/cex" xmlns:w16cid="http://schemas.microsoft.com/office/word/2016/wordml/cid" xmlns:w16="http://schemas.microsoft.com/office/word/2018/wordml" xmlns:w16se="http://schemas.microsoft.com/office/word/2015/wordml/symex" xmlns:wpg="http://schemas.microsoft.com/office/word/2010/wordprocessingGroup" xmlns:wpi="http://schemas.microsoft.com/office/word/2010/wordprocessingInk" xmlns:wne="http://schemas.microsoft.com/office/word/2006/wordml" xmlns:wps="http://schemas.microsoft.com/office/word/2010/wordprocessingShape" mc:Ignorable="w14 w15 w16se w16cid w16 w16cex wp14">
+  <w:abstractNum w:abstractNumId="0" w15:restartNumberingAfterBreak="0">
+    <w:nsid w:val="0BDC2AF4"/>
+    <w:multiLevelType w:val="hybridMultilevel"/>
+    <w:tmpl w:val="F940A810"/>
+    <w:lvl w:ilvl="0" w:tplc="04090001">
+      <w:start w:val="1"/>
+      <w:numFmt w:val="bullet"/>
+      <w:lvlText w:val=""/>
+      <w:lvlJc w:val="left"/>
+      <w:pPr>
+        <w:ind w:left="1440" w:hanging="360"/>
+      </w:pPr>
+      <w:rPr>
+        <w:rFonts w:ascii="Symbol" w:hAnsi="Symbol" w:hint="default"/>
+      </w:rPr>
+    </w:lvl>
+    <w:lvl w:ilvl="1" w:tplc="04090003" w:tentative="1">
+      <w:start w:val="1"/>
+      <w:numFmt w:val="bullet"/>
+      <w:lvlText w:val="o"/>
+      <w:lvlJc w:val="left"/>
+      <w:pPr>
+        <w:ind w:left="2160" w:hanging="360"/>
+      </w:pPr>
+      <w:rPr>
+        <w:rFonts w:ascii="Courier New" w:hAnsi="Courier New" w:cs="Courier New" w:hint="default"/>
+      </w:rPr>
+    </w:lvl>
+    <w:lvl w:ilvl="2" w:tplc="04090005" w:tentative="1">
+      <w:start w:val="1"/>
+      <w:numFmt w:val="bullet"/>
+      <w:lvlText w:val=""/>
+      <w:lvlJc w:val="left"/>
+      <w:pPr>
+        <w:ind w:left="2880" w:hanging="360"/>
+      </w:pPr>
+      <w:rPr>
+        <w:rFonts w:ascii="Wingdings" w:hAnsi="Wingdings" w:hint="default"/>
+      </w:rPr>
+    </w:lvl>
+    <w:lvl w:ilvl="3" w:tplc="04090001" w:tentative="1">
+      <w:start w:val="1"/>
+      <w:numFmt w:val="bullet"/>
+      <w:lvlText w:val=""/>
+      <w:lvlJc w:val="left"/>
+      <w:pPr>
+        <w:ind w:left="3600" w:hanging="360"/>
+      </w:pPr>
+      <w:rPr>
+        <w:rFonts w:ascii="Symbol" w:hAnsi="Symbol" w:hint="default"/>
+      </w:rPr>
+    </w:lvl>
+    <w:lvl w:ilvl="4" w:tplc="04090003" w:tentative="1">
+      <w:start w:val="1"/>
+      <w:numFmt w:val="bullet"/>
+      <w:lvlText w:val="o"/>
+      <w:lvlJc w:val="left"/>
+      <w:pPr>
+        <w:ind w:left="4320" w:hanging="360"/>
+      </w:pPr>
+      <w:rPr>
+        <w:rFonts w:ascii="Courier New" w:hAnsi="Courier New" w:cs="Courier New" w:hint="default"/>
+      </w:rPr>
+    </w:lvl>
+    <w:lvl w:ilvl="5" w:tplc="04090005" w:tentative="1">
+      <w:start w:val="1"/>
+      <w:numFmt w:val="bullet"/>
+      <w:lvlText w:val=""/>
+      <w:lvlJc w:val="left"/>
+      <w:pPr>
+        <w:ind w:left="5040" w:hanging="360"/>
+      </w:pPr>
+      <w:rPr>
+        <w:rFonts w:ascii="Wingdings" w:hAnsi="Wingdings" w:hint="default"/>
+      </w:rPr>
+    </w:lvl>
+    <w:lvl w:ilvl="6" w:tplc="04090001" w:tentative="1">
+      <w:start w:val="1"/>
+      <w:numFmt w:val="bullet"/>
+      <w:lvlText w:val=""/>
+      <w:lvlJc w:val="left"/>
+      <w:pPr>
+        <w:ind w:left="5760" w:hanging="360"/>
+      </w:pPr>
+      <w:rPr>
+        <w:rFonts w:ascii="Symbol" w:hAnsi="Symbol" w:hint="default"/>
+      </w:rPr>
+    </w:lvl>
+    <w:lvl w:ilvl="7" w:tplc="04090003" w:tentative="1">
+      <w:start w:val="1"/>
+      <w:numFmt w:val="bullet"/>
+      <w:lvlText w:val="o"/>
+      <w:lvlJc w:val="left"/>
+      <w:pPr>
+        <w:ind w:left="6480" w:hanging="360"/>
+      </w:pPr>
+      <w:rPr>
+        <w:rFonts w:ascii="Courier New" w:hAnsi="Courier New" w:cs="Courier New" w:hint="default"/>
+      </w:rPr>
+    </w:lvl>
+    <w:lvl w:ilvl="8" w:tplc="04090005" w:tentative="1">
+      <w:start w:val="1"/>
+      <w:numFmt w:val="bullet"/>
+      <w:lvlText w:val=""/>
+      <w:lvlJc w:val="left"/>
+      <w:pPr>
+        <w:ind w:left="7200" w:hanging="360"/>
+      </w:pPr>
+      <w:rPr>
+        <w:rFonts w:ascii="Wingdings" w:hAnsi="Wingdings" w:hint="default"/>
+      </w:rPr>
+    </w:lvl>
+  </w:abstractNum>
+  <w:abstractNum w:abstractNumId="1" w15:restartNumberingAfterBreak="0">
+    <w:nsid w:val="60C944FF"/>
+    <w:multiLevelType w:val="hybridMultilevel"/>
+    <w:tmpl w:val="5BEE430A"/>
+    <w:lvl w:ilvl="0" w:tplc="0409000F">
+      <w:start w:val="1"/>
+      <w:numFmt w:val="decimal"/>
+      <w:lvlText w:val="%1."/>
+      <w:lvlJc w:val="left"/>
+      <w:pPr>
+        <w:ind w:left="1440" w:hanging="360"/>
+      </w:pPr>
+    </w:lvl>
+    <w:lvl w:ilvl="1" w:tplc="04090019" w:tentative="1">
+      <w:start w:val="1"/>
+      <w:numFmt w:val="lowerLetter"/>
+      <w:lvlText w:val="%2."/>
+      <w:lvlJc w:val="left"/>
+      <w:pPr>
+        <w:ind w:left="2160" w:hanging="360"/>
+      </w:pPr>
+    </w:lvl>
+    <w:lvl w:ilvl="2" w:tplc="0409001B" w:tentative="1">
+      <w:start w:val="1"/>
+      <w:numFmt w:val="lowerRoman"/>
+      <w:lvlText w:val="%3."/>
+      <w:lvlJc w:val="right"/>
+      <w:pPr>
+        <w:ind w:left="2880" w:hanging="180"/>
+      </w:pPr>
+    </w:lvl>
+    <w:lvl w:ilvl="3" w:tplc="0409000F" w:tentative="1">
+      <w:start w:val="1"/>
+      <w:numFmt w:val="decimal"/>
+      <w:lvlText w:val="%4."/>
+      <w:lvlJc w:val="left"/>
+      <w:pPr>
+        <w:ind w:left="3600" w:hanging="360"/>
+      </w:pPr>
+    </w:lvl>
+    <w:lvl w:ilvl="4" w:tplc="04090019" w:tentative="1">
+      <w:start w:val="1"/>
+      <w:numFmt w:val="lowerLetter"/>
+      <w:lvlText w:val="%5."/>
+      <w:lvlJc w:val="left"/>
+      <w:pPr>
+        <w:ind w:left="4320" w:hanging="360"/>
+      </w:pPr>
+    </w:lvl>
+    <w:lvl w:ilvl="5" w:tplc="0409001B" w:tentative="1">
+      <w:start w:val="1"/>
+      <w:numFmt w:val="lowerRoman"/>
+      <w:lvlText w:val="%6."/>
+      <w:lvlJc w:val="right"/>
+      <w:pPr>
+        <w:ind w:left="5040" w:hanging="180"/>
+      </w:pPr>
+    </w:lvl>
+    <w:lvl w:ilvl="6" w:tplc="0409000F" w:tentative="1">
+      <w:start w:val="1"/>
+      <w:numFmt w:val="decimal"/>
+      <w:lvlText w:val="%7."/>
+      <w:lvlJc w:val="left"/>
+      <w:pPr>
+        <w:ind w:left="5760" w:hanging="360"/>
+      </w:pPr>
+    </w:lvl>
+    <w:lvl w:ilvl="7" w:tplc="04090019" w:tentative="1">
+      <w:start w:val="1"/>
+      <w:numFmt w:val="lowerLetter"/>
+      <w:lvlText w:val="%8."/>
+      <w:lvlJc w:val="left"/>
+      <w:pPr>
+        <w:ind w:left="6480" w:hanging="360"/>
+      </w:pPr>
+    </w:lvl>
+    <w:lvl w:ilvl="8" w:tplc="0409001B" w:tentative="1">
+      <w:start w:val="1"/>
+      <w:numFmt w:val="lowerRoman"/>
+      <w:lvlText w:val="%9."/>
+      <w:lvlJc w:val="right"/>
+      <w:pPr>
+        <w:ind w:left="7200" w:hanging="180"/>
+      </w:pPr>
+    </w:lvl>
+  </w:abstractNum>
+  <w:abstractNum w:abstractNumId="2" w15:restartNumberingAfterBreak="0">
+    <w:nsid w:val="7A8922F8"/>
+    <w:multiLevelType w:val="hybridMultilevel"/>
+    <w:tmpl w:val="58B21CC6"/>
+    <w:lvl w:ilvl="0" w:tplc="0409000F">
+      <w:start w:val="1"/>
+      <w:numFmt w:val="decimal"/>
+      <w:lvlText w:val="%1."/>
+      <w:lvlJc w:val="left"/>
+      <w:pPr>
+        <w:ind w:left="1440" w:hanging="360"/>
+      </w:pPr>
+    </w:lvl>
+    <w:lvl w:ilvl="1" w:tplc="04090019" w:tentative="1">
+      <w:start w:val="1"/>
+      <w:numFmt w:val="lowerLetter"/>
+      <w:lvlText w:val="%2."/>
+      <w:lvlJc w:val="left"/>
+      <w:pPr>
+        <w:ind w:left="2160" w:hanging="360"/>
+      </w:pPr>
+    </w:lvl>
+    <w:lvl w:ilvl="2" w:tplc="0409001B" w:tentative="1">
+      <w:start w:val="1"/>
+      <w:numFmt w:val="lowerRoman"/>
+      <w:lvlText w:val="%3."/>
+      <w:lvlJc w:val="right"/>
+      <w:pPr>
+        <w:ind w:left="2880" w:hanging="180"/>
+      </w:pPr>
+    </w:lvl>
+    <w:lvl w:ilvl="3" w:tplc="0409000F" w:tentative="1">
+      <w:start w:val="1"/>
+      <w:numFmt w:val="decimal"/>
+      <w:lvlText w:val="%4."/>
+      <w:lvlJc w:val="left"/>
+      <w:pPr>
+        <w:ind w:left="3600" w:hanging="360"/>
+      </w:pPr>
+    </w:lvl>
+    <w:lvl w:ilvl="4" w:tplc="04090019" w:tentative="1">
+      <w:start w:val="1"/>
+      <w:numFmt w:val="lowerLetter"/>
+      <w:lvlText w:val="%5."/>
+      <w:lvlJc w:val="left"/>
+      <w:pPr>
+        <w:ind w:left="4320" w:hanging="360"/>
+      </w:pPr>
+    </w:lvl>
+    <w:lvl w:ilvl="5" w:tplc="0409001B" w:tentative="1">
+      <w:start w:val="1"/>
+      <w:numFmt w:val="lowerRoman"/>
+      <w:lvlText w:val="%6."/>
+      <w:lvlJc w:val="right"/>
+      <w:pPr>
+        <w:ind w:left="5040" w:hanging="180"/>
+      </w:pPr>
+    </w:lvl>
+    <w:lvl w:ilvl="6" w:tplc="0409000F" w:tentative="1">
+      <w:start w:val="1"/>
+      <w:numFmt w:val="decimal"/>
+      <w:lvlText w:val="%7."/>
+      <w:lvlJc w:val="left"/>
+      <w:pPr>
+        <w:ind w:left="5760" w:hanging="360"/>
+      </w:pPr>
+    </w:lvl>
+    <w:lvl w:ilvl="7" w:tplc="04090019" w:tentative="1">
+      <w:start w:val="1"/>
+      <w:numFmt w:val="lowerLetter"/>
+      <w:lvlText w:val="%8."/>
+      <w:lvlJc w:val="left"/>
+      <w:pPr>
+        <w:ind w:left="6480" w:hanging="360"/>
+      </w:pPr>
+    </w:lvl>
+    <w:lvl w:ilvl="8" w:tplc="0409001B" w:tentative="1">
+      <w:start w:val="1"/>
+      <w:numFmt w:val="lowerRoman"/>
+      <w:lvlText w:val="%9."/>
+      <w:lvlJc w:val="right"/>
+      <w:pPr>
+        <w:ind w:left="7200" w:hanging="180"/>
+      </w:pPr>
+    </w:lvl>
+  </w:abstractNum>
+  <w:num w:numId="1">
+    <w:abstractNumId w:val="0"/>
+  </w:num>
+  <w:num w:numId="2">
+    <w:abstractNumId w:val="2"/>
+  </w:num>
+  <w:num w:numId="3">
+    <w:abstractNumId w:val="1"/>
+  </w:num>
+</w:numbering>
 </file>
 
 <file path=word/styles.xml><?xml version="1.0" encoding="utf-8"?>
@@ -459,6 +910,17 @@
     <w:semiHidden/>
     <w:unhideWhenUsed/>
   </w:style>
+  <w:style w:type="paragraph" w:styleId="ListParagraph">
+    <w:name w:val="List Paragraph"/>
+    <w:basedOn w:val="Normal"/>
+    <w:uiPriority w:val="34"/>
+    <w:qFormat/>
+    <w:rsid w:val="00487065"/>
+    <w:pPr>
+      <w:ind w:left="720"/>
+      <w:contextualSpacing/>
+    </w:pPr>
+  </w:style>
 </w:styles>
 </file>
 

</xml_diff>

<commit_message>
Created Title card and pause menu
</commit_message>
<xml_diff>
--- a/Game Design/Design Document.docx
+++ b/Game Design/Design Document.docx
@@ -7,27 +7,37 @@
         <w:jc w:val="center"/>
         <w:rPr>
           <w:rFonts w:ascii="Times New Roman" w:hAnsi="Times New Roman" w:cs="Times New Roman"/>
-        </w:rPr>
-      </w:pPr>
-      <w:r>
-        <w:rPr>
-          <w:rFonts w:ascii="Times New Roman" w:hAnsi="Times New Roman" w:cs="Times New Roman"/>
-        </w:rPr>
-        <w:t>Big Head Volley is a silly 2D volleyball game with ridiculous abilities and customizable characters.</w:t>
-      </w:r>
-    </w:p>
-    <w:p>
-      <w:pPr>
-        <w:rPr>
-          <w:rFonts w:ascii="Times New Roman" w:hAnsi="Times New Roman" w:cs="Times New Roman"/>
-        </w:rPr>
-      </w:pPr>
-      <w:r>
-        <w:rPr>
-          <w:rFonts w:ascii="Times New Roman" w:hAnsi="Times New Roman" w:cs="Times New Roman"/>
-        </w:rPr>
-        <w:t>Game Loops:</w:t>
-      </w:r>
+          <w:sz w:val="36"/>
+          <w:szCs w:val="36"/>
+        </w:rPr>
+      </w:pPr>
+      <w:r>
+        <w:rPr>
+          <w:rFonts w:ascii="Times New Roman" w:hAnsi="Times New Roman" w:cs="Times New Roman"/>
+          <w:sz w:val="36"/>
+          <w:szCs w:val="36"/>
+        </w:rPr>
+        <w:t>Big Head Volley</w:t>
+      </w:r>
+      <w:r>
+        <w:rPr>
+          <w:rFonts w:ascii="Times New Roman" w:hAnsi="Times New Roman" w:cs="Times New Roman"/>
+          <w:sz w:val="36"/>
+          <w:szCs w:val="36"/>
+        </w:rPr>
+        <w:br/>
+      </w:r>
+      <w:hyperlink r:id="rId5" w:history="1">
+        <w:r>
+          <w:rPr>
+            <w:rStyle w:val="Hyperlink"/>
+            <w:rFonts w:ascii="Times New Roman" w:hAnsi="Times New Roman" w:cs="Times New Roman"/>
+            <w:sz w:val="20"/>
+            <w:szCs w:val="20"/>
+          </w:rPr>
+          <w:t>https://coach-butters.itch.io/</w:t>
+        </w:r>
+      </w:hyperlink>
     </w:p>
     <w:p>
       <w:pPr>
@@ -40,7 +50,109 @@
         <w:rPr>
           <w:rFonts w:ascii="Times New Roman" w:hAnsi="Times New Roman" w:cs="Times New Roman"/>
         </w:rPr>
-        <w:t>Volley:</w:t>
+        <w:t>Big Head Volley</w:t>
+      </w:r>
+      <w:r>
+        <w:rPr>
+          <w:rFonts w:ascii="Times New Roman" w:hAnsi="Times New Roman" w:cs="Times New Roman"/>
+        </w:rPr>
+        <w:t xml:space="preserve"> (BHV)</w:t>
+      </w:r>
+      <w:r>
+        <w:rPr>
+          <w:rFonts w:ascii="Times New Roman" w:hAnsi="Times New Roman" w:cs="Times New Roman"/>
+        </w:rPr>
+        <w:t xml:space="preserve"> is a silly 2D volleyball game with ridiculous abilities and customizable characters.</w:t>
+      </w:r>
+      <w:r>
+        <w:rPr>
+          <w:rFonts w:ascii="Times New Roman" w:hAnsi="Times New Roman" w:cs="Times New Roman"/>
+        </w:rPr>
+        <w:t xml:space="preserve"> The core gameplay revolves around a 1v1 game of volleyball. The player customizes his character before each match, including one unique ability. The player then competes against the AI opponent in a Best-of-3 format. The game is designed to be simple enough for anyone to play, with hidden complexity and skill expression in the movement, ball placement, ability choice, and reaction time.</w:t>
+      </w:r>
+    </w:p>
+    <w:p>
+      <w:pPr>
+        <w:pStyle w:val="ListParagraph"/>
+        <w:numPr>
+          <w:ilvl w:val="0"/>
+          <w:numId w:val="4"/>
+        </w:numPr>
+        <w:rPr>
+          <w:rFonts w:ascii="Times New Roman" w:hAnsi="Times New Roman" w:cs="Times New Roman"/>
+        </w:rPr>
+      </w:pPr>
+      <w:r>
+        <w:rPr>
+          <w:rFonts w:ascii="Times New Roman" w:hAnsi="Times New Roman" w:cs="Times New Roman"/>
+        </w:rPr>
+        <w:t>In the match, you can control your character’s horizontal movement with the “A” and “D” keys. You can jump with the “Spacebar.” You can also press “I” to actives the “Active Hit” ability which enlarges your head and hits the ball with more force than normal.</w:t>
+      </w:r>
+    </w:p>
+    <w:p>
+      <w:pPr>
+        <w:pStyle w:val="ListParagraph"/>
+        <w:numPr>
+          <w:ilvl w:val="0"/>
+          <w:numId w:val="4"/>
+        </w:numPr>
+        <w:rPr>
+          <w:rFonts w:ascii="Times New Roman" w:hAnsi="Times New Roman" w:cs="Times New Roman"/>
+        </w:rPr>
+      </w:pPr>
+      <w:r>
+        <w:rPr>
+          <w:rFonts w:ascii="Times New Roman" w:hAnsi="Times New Roman" w:cs="Times New Roman"/>
+        </w:rPr>
+        <w:t xml:space="preserve">You can navigate to the </w:t>
+      </w:r>
+      <w:r>
+        <w:rPr>
+          <w:rFonts w:ascii="Times New Roman" w:hAnsi="Times New Roman" w:cs="Times New Roman"/>
+        </w:rPr>
+        <w:t>match by clicking the title button, and then clicking “Continue.” The title screen will be implemented on Friday in a primitive state. Once in a match</w:t>
+      </w:r>
+      <w:r>
+        <w:rPr>
+          <w:rFonts w:ascii="Times New Roman" w:hAnsi="Times New Roman" w:cs="Times New Roman"/>
+        </w:rPr>
+        <w:t xml:space="preserve">, </w:t>
+      </w:r>
+      <w:r>
+        <w:rPr>
+          <w:rFonts w:ascii="Times New Roman" w:hAnsi="Times New Roman" w:cs="Times New Roman"/>
+        </w:rPr>
+        <w:t>if anything goes wrong</w:t>
+      </w:r>
+      <w:r>
+        <w:rPr>
+          <w:rFonts w:ascii="Times New Roman" w:hAnsi="Times New Roman" w:cs="Times New Roman"/>
+        </w:rPr>
+        <w:t xml:space="preserve"> you can press the “Reset” button to reset the current state. “Reset” does not reset points nor wins. You can click</w:t>
+      </w:r>
+    </w:p>
+    <w:p>
+      <w:pPr>
+        <w:pStyle w:val="ListParagraph"/>
+        <w:numPr>
+          <w:ilvl w:val="0"/>
+          <w:numId w:val="4"/>
+        </w:numPr>
+        <w:rPr>
+          <w:rFonts w:ascii="Times New Roman" w:hAnsi="Times New Roman" w:cs="Times New Roman"/>
+        </w:rPr>
+      </w:pPr>
+      <w:r>
+        <w:rPr>
+          <w:rFonts w:ascii="Times New Roman" w:hAnsi="Times New Roman" w:cs="Times New Roman"/>
+        </w:rPr>
+        <w:t xml:space="preserve">Main </w:t>
+      </w:r>
+      <w:r>
+        <w:rPr>
+          <w:rFonts w:ascii="Times New Roman" w:hAnsi="Times New Roman" w:cs="Times New Roman"/>
+        </w:rPr>
+        <w:t>Game Loop:</w:t>
       </w:r>
     </w:p>
     <w:p>
@@ -60,6 +172,12 @@
         </w:rPr>
         <w:t>Ball starts randomly either left or right of the net.</w:t>
       </w:r>
+      <w:r>
+        <w:rPr>
+          <w:rFonts w:ascii="Times New Roman" w:hAnsi="Times New Roman" w:cs="Times New Roman"/>
+        </w:rPr>
+        <w:t xml:space="preserve"> (Not implemented yet)</w:t>
+      </w:r>
     </w:p>
     <w:p>
       <w:pPr>
@@ -130,7 +248,19 @@
         <w:rPr>
           <w:rFonts w:ascii="Times New Roman" w:hAnsi="Times New Roman" w:cs="Times New Roman"/>
         </w:rPr>
-        <w:t>If a player has not won the BO3</w:t>
+        <w:t>If a player has not won</w:t>
+      </w:r>
+      <w:r>
+        <w:rPr>
+          <w:rFonts w:ascii="Times New Roman" w:hAnsi="Times New Roman" w:cs="Times New Roman"/>
+        </w:rPr>
+        <w:t>,</w:t>
+      </w:r>
+      <w:r>
+        <w:rPr>
+          <w:rFonts w:ascii="Times New Roman" w:hAnsi="Times New Roman" w:cs="Times New Roman"/>
+        </w:rPr>
+        <w:t xml:space="preserve"> the BO3</w:t>
       </w:r>
       <w:r>
         <w:rPr>
@@ -174,6 +304,191 @@
         </w:rPr>
         <w:t>Ask if the player wants to play again</w:t>
       </w:r>
+    </w:p>
+    <w:p>
+      <w:pPr>
+        <w:pStyle w:val="ListParagraph"/>
+        <w:numPr>
+          <w:ilvl w:val="0"/>
+          <w:numId w:val="5"/>
+        </w:numPr>
+        <w:rPr>
+          <w:rFonts w:ascii="Times New Roman" w:hAnsi="Times New Roman" w:cs="Times New Roman"/>
+        </w:rPr>
+      </w:pPr>
+      <w:r>
+        <w:rPr>
+          <w:rFonts w:ascii="Times New Roman" w:hAnsi="Times New Roman" w:cs="Times New Roman"/>
+        </w:rPr>
+        <w:t>3 Areas of feedback:</w:t>
+      </w:r>
+    </w:p>
+    <w:p>
+      <w:pPr>
+        <w:pStyle w:val="ListParagraph"/>
+        <w:numPr>
+          <w:ilvl w:val="1"/>
+          <w:numId w:val="5"/>
+        </w:numPr>
+        <w:rPr>
+          <w:rFonts w:ascii="Times New Roman" w:hAnsi="Times New Roman" w:cs="Times New Roman"/>
+        </w:rPr>
+      </w:pPr>
+      <w:r>
+        <w:rPr>
+          <w:rFonts w:ascii="Times New Roman" w:hAnsi="Times New Roman" w:cs="Times New Roman"/>
+        </w:rPr>
+        <w:t>Do the movement and physics feel natural and intuitive?</w:t>
+      </w:r>
+    </w:p>
+    <w:p>
+      <w:pPr>
+        <w:pStyle w:val="ListParagraph"/>
+        <w:numPr>
+          <w:ilvl w:val="1"/>
+          <w:numId w:val="5"/>
+        </w:numPr>
+        <w:rPr>
+          <w:rFonts w:ascii="Times New Roman" w:hAnsi="Times New Roman" w:cs="Times New Roman"/>
+        </w:rPr>
+      </w:pPr>
+      <w:r>
+        <w:rPr>
+          <w:rFonts w:ascii="Times New Roman" w:hAnsi="Times New Roman" w:cs="Times New Roman"/>
+        </w:rPr>
+        <w:t>Does the “Active Hit” feel satisfying?</w:t>
+      </w:r>
+    </w:p>
+    <w:p>
+      <w:pPr>
+        <w:pStyle w:val="ListParagraph"/>
+        <w:numPr>
+          <w:ilvl w:val="1"/>
+          <w:numId w:val="5"/>
+        </w:numPr>
+        <w:rPr>
+          <w:rFonts w:ascii="Times New Roman" w:hAnsi="Times New Roman" w:cs="Times New Roman"/>
+        </w:rPr>
+      </w:pPr>
+      <w:r>
+        <w:rPr>
+          <w:rFonts w:ascii="Times New Roman" w:hAnsi="Times New Roman" w:cs="Times New Roman"/>
+        </w:rPr>
+        <w:t xml:space="preserve">How do you suggest I make this “silly” </w:t>
+      </w:r>
+      <w:r>
+        <w:rPr>
+          <w:rFonts w:ascii="Times New Roman" w:hAnsi="Times New Roman" w:cs="Times New Roman"/>
+        </w:rPr>
+        <w:t>while still being simple and intuitive?</w:t>
+      </w:r>
+    </w:p>
+    <w:p>
+      <w:pPr>
+        <w:pStyle w:val="ListParagraph"/>
+        <w:numPr>
+          <w:ilvl w:val="0"/>
+          <w:numId w:val="5"/>
+        </w:numPr>
+        <w:rPr>
+          <w:rFonts w:ascii="Times New Roman" w:hAnsi="Times New Roman" w:cs="Times New Roman"/>
+        </w:rPr>
+      </w:pPr>
+      <w:r>
+        <w:rPr>
+          <w:rFonts w:ascii="Times New Roman" w:hAnsi="Times New Roman" w:cs="Times New Roman"/>
+        </w:rPr>
+        <w:t>Things to ignore:</w:t>
+      </w:r>
+    </w:p>
+    <w:p>
+      <w:pPr>
+        <w:pStyle w:val="ListParagraph"/>
+        <w:numPr>
+          <w:ilvl w:val="1"/>
+          <w:numId w:val="5"/>
+        </w:numPr>
+        <w:rPr>
+          <w:rFonts w:ascii="Times New Roman" w:hAnsi="Times New Roman" w:cs="Times New Roman"/>
+        </w:rPr>
+      </w:pPr>
+      <w:r>
+        <w:rPr>
+          <w:rFonts w:ascii="Times New Roman" w:hAnsi="Times New Roman" w:cs="Times New Roman"/>
+        </w:rPr>
+        <w:t>UI is all placeholder. I’m going for a MVP every week and UI is very minimal</w:t>
+      </w:r>
+    </w:p>
+    <w:p>
+      <w:pPr>
+        <w:pStyle w:val="ListParagraph"/>
+        <w:numPr>
+          <w:ilvl w:val="1"/>
+          <w:numId w:val="5"/>
+        </w:numPr>
+        <w:rPr>
+          <w:rFonts w:ascii="Times New Roman" w:hAnsi="Times New Roman" w:cs="Times New Roman"/>
+        </w:rPr>
+      </w:pPr>
+      <w:r>
+        <w:rPr>
+          <w:rFonts w:ascii="Times New Roman" w:hAnsi="Times New Roman" w:cs="Times New Roman"/>
+        </w:rPr>
+        <w:t>“Ridiculous abilities” and “Customization” are coming. I just want to make sure I got the core game down pat.</w:t>
+      </w:r>
+    </w:p>
+    <w:p>
+      <w:pPr>
+        <w:pStyle w:val="ListParagraph"/>
+        <w:numPr>
+          <w:ilvl w:val="1"/>
+          <w:numId w:val="5"/>
+        </w:numPr>
+        <w:rPr>
+          <w:rFonts w:ascii="Times New Roman" w:hAnsi="Times New Roman" w:cs="Times New Roman"/>
+        </w:rPr>
+      </w:pPr>
+      <w:r>
+        <w:rPr>
+          <w:rFonts w:ascii="Times New Roman" w:hAnsi="Times New Roman" w:cs="Times New Roman"/>
+        </w:rPr>
+        <w:t>Currently the “Win screen” doesn’t really show who has won. This was an oversight and will be fixed in this Friday’s build.</w:t>
+      </w:r>
+    </w:p>
+    <w:p>
+      <w:pPr>
+        <w:rPr>
+          <w:rFonts w:ascii="Times New Roman" w:hAnsi="Times New Roman" w:cs="Times New Roman"/>
+        </w:rPr>
+      </w:pPr>
+      <w:r>
+        <w:rPr>
+          <w:rFonts w:ascii="Times New Roman" w:hAnsi="Times New Roman" w:cs="Times New Roman"/>
+        </w:rPr>
+        <w:t>Trello is a fantastic new tool in my arsenal, thanks Paul</w:t>
+      </w:r>
+      <w:r>
+        <w:rPr>
+          <w:rFonts w:ascii="Times New Roman" w:hAnsi="Times New Roman" w:cs="Times New Roman"/>
+        </w:rPr>
+        <w:br/>
+      </w:r>
+      <w:hyperlink r:id="rId6" w:history="1">
+        <w:r>
+          <w:rPr>
+            <w:rStyle w:val="Hyperlink"/>
+            <w:rFonts w:ascii="Times New Roman" w:hAnsi="Times New Roman" w:cs="Times New Roman"/>
+          </w:rPr>
+          <w:t>https://trello.com/b/HvtqHmZW/gameheads-live-promotion-game</w:t>
+        </w:r>
+      </w:hyperlink>
+    </w:p>
+    <w:p>
+      <w:pPr>
+        <w:rPr>
+          <w:rFonts w:ascii="Times New Roman" w:hAnsi="Times New Roman" w:cs="Times New Roman"/>
+        </w:rPr>
+      </w:pPr>
     </w:p>
     <w:sectPr>
       <w:pgSz w:w="12240" w:h="15840"/>
@@ -188,6 +503,119 @@
 <file path=word/numbering.xml><?xml version="1.0" encoding="utf-8"?>
 <w:numbering xmlns:wpc="http://schemas.microsoft.com/office/word/2010/wordprocessingCanvas" xmlns:cx="http://schemas.microsoft.com/office/drawing/2014/chartex" xmlns:cx1="http://schemas.microsoft.com/office/drawing/2015/9/8/chartex" xmlns:cx2="http://schemas.microsoft.com/office/drawing/2015/10/21/chartex" xmlns:cx3="http://schemas.microsoft.com/office/drawing/2016/5/9/chartex" xmlns:cx4="http://schemas.microsoft.com/office/drawing/2016/5/10/chartex" xmlns:cx5="http://schemas.microsoft.com/office/drawing/2016/5/11/chartex" xmlns:cx6="http://schemas.microsoft.com/office/drawing/2016/5/12/chartex" xmlns:cx7="http://schemas.microsoft.com/office/drawing/2016/5/13/chartex" xmlns:cx8="http://schemas.microsoft.com/office/drawing/2016/5/14/chartex" xmlns:mc="http://schemas.openxmlformats.org/markup-compatibility/2006" xmlns:aink="http://schemas.microsoft.com/office/drawing/2016/ink" xmlns:am3d="http://schemas.microsoft.com/office/drawing/2017/model3d" xmlns:o="urn:schemas-microsoft-com:office:office" xmlns:r="http://schemas.openxmlformats.org/officeDocument/2006/relationships" xmlns:m="http://schemas.openxmlformats.org/officeDocument/2006/math" xmlns:v="urn:schemas-microsoft-com:vml" xmlns:wp14="http://schemas.microsoft.com/office/word/2010/wordprocessingDrawing" xmlns:wp="http://schemas.openxmlformats.org/drawingml/2006/wordprocessingDrawing" xmlns:w10="urn:schemas-microsoft-com:office:word" xmlns:w="http://schemas.openxmlformats.org/wordprocessingml/2006/main" xmlns:w14="http://schemas.microsoft.com/office/word/2010/wordml" xmlns:w15="http://schemas.microsoft.com/office/word/2012/wordml" xmlns:w16cex="http://schemas.microsoft.com/office/word/2018/wordml/cex" xmlns:w16cid="http://schemas.microsoft.com/office/word/2016/wordml/cid" xmlns:w16="http://schemas.microsoft.com/office/word/2018/wordml" xmlns:w16se="http://schemas.microsoft.com/office/word/2015/wordml/symex" xmlns:wpg="http://schemas.microsoft.com/office/word/2010/wordprocessingGroup" xmlns:wpi="http://schemas.microsoft.com/office/word/2010/wordprocessingInk" xmlns:wne="http://schemas.microsoft.com/office/word/2006/wordml" xmlns:wps="http://schemas.microsoft.com/office/word/2010/wordprocessingShape" mc:Ignorable="w14 w15 w16se w16cid w16 w16cex wp14">
   <w:abstractNum w:abstractNumId="0" w15:restartNumberingAfterBreak="0">
+    <w:nsid w:val="05F95121"/>
+    <w:multiLevelType w:val="hybridMultilevel"/>
+    <w:tmpl w:val="8B248E7C"/>
+    <w:lvl w:ilvl="0" w:tplc="04090001">
+      <w:start w:val="1"/>
+      <w:numFmt w:val="bullet"/>
+      <w:lvlText w:val=""/>
+      <w:lvlJc w:val="left"/>
+      <w:pPr>
+        <w:ind w:left="360" w:hanging="360"/>
+      </w:pPr>
+      <w:rPr>
+        <w:rFonts w:ascii="Symbol" w:hAnsi="Symbol" w:hint="default"/>
+      </w:rPr>
+    </w:lvl>
+    <w:lvl w:ilvl="1" w:tplc="0409000F">
+      <w:start w:val="1"/>
+      <w:numFmt w:val="decimal"/>
+      <w:lvlText w:val="%2."/>
+      <w:lvlJc w:val="left"/>
+      <w:pPr>
+        <w:ind w:left="1080" w:hanging="360"/>
+      </w:pPr>
+      <w:rPr>
+        <w:rFonts w:hint="default"/>
+      </w:rPr>
+    </w:lvl>
+    <w:lvl w:ilvl="2" w:tplc="04090005" w:tentative="1">
+      <w:start w:val="1"/>
+      <w:numFmt w:val="bullet"/>
+      <w:lvlText w:val=""/>
+      <w:lvlJc w:val="left"/>
+      <w:pPr>
+        <w:ind w:left="1800" w:hanging="360"/>
+      </w:pPr>
+      <w:rPr>
+        <w:rFonts w:ascii="Wingdings" w:hAnsi="Wingdings" w:hint="default"/>
+      </w:rPr>
+    </w:lvl>
+    <w:lvl w:ilvl="3" w:tplc="04090001" w:tentative="1">
+      <w:start w:val="1"/>
+      <w:numFmt w:val="bullet"/>
+      <w:lvlText w:val=""/>
+      <w:lvlJc w:val="left"/>
+      <w:pPr>
+        <w:ind w:left="2520" w:hanging="360"/>
+      </w:pPr>
+      <w:rPr>
+        <w:rFonts w:ascii="Symbol" w:hAnsi="Symbol" w:hint="default"/>
+      </w:rPr>
+    </w:lvl>
+    <w:lvl w:ilvl="4" w:tplc="04090003" w:tentative="1">
+      <w:start w:val="1"/>
+      <w:numFmt w:val="bullet"/>
+      <w:lvlText w:val="o"/>
+      <w:lvlJc w:val="left"/>
+      <w:pPr>
+        <w:ind w:left="3240" w:hanging="360"/>
+      </w:pPr>
+      <w:rPr>
+        <w:rFonts w:ascii="Courier New" w:hAnsi="Courier New" w:cs="Courier New" w:hint="default"/>
+      </w:rPr>
+    </w:lvl>
+    <w:lvl w:ilvl="5" w:tplc="04090005" w:tentative="1">
+      <w:start w:val="1"/>
+      <w:numFmt w:val="bullet"/>
+      <w:lvlText w:val=""/>
+      <w:lvlJc w:val="left"/>
+      <w:pPr>
+        <w:ind w:left="3960" w:hanging="360"/>
+      </w:pPr>
+      <w:rPr>
+        <w:rFonts w:ascii="Wingdings" w:hAnsi="Wingdings" w:hint="default"/>
+      </w:rPr>
+    </w:lvl>
+    <w:lvl w:ilvl="6" w:tplc="04090001" w:tentative="1">
+      <w:start w:val="1"/>
+      <w:numFmt w:val="bullet"/>
+      <w:lvlText w:val=""/>
+      <w:lvlJc w:val="left"/>
+      <w:pPr>
+        <w:ind w:left="4680" w:hanging="360"/>
+      </w:pPr>
+      <w:rPr>
+        <w:rFonts w:ascii="Symbol" w:hAnsi="Symbol" w:hint="default"/>
+      </w:rPr>
+    </w:lvl>
+    <w:lvl w:ilvl="7" w:tplc="04090003" w:tentative="1">
+      <w:start w:val="1"/>
+      <w:numFmt w:val="bullet"/>
+      <w:lvlText w:val="o"/>
+      <w:lvlJc w:val="left"/>
+      <w:pPr>
+        <w:ind w:left="5400" w:hanging="360"/>
+      </w:pPr>
+      <w:rPr>
+        <w:rFonts w:ascii="Courier New" w:hAnsi="Courier New" w:cs="Courier New" w:hint="default"/>
+      </w:rPr>
+    </w:lvl>
+    <w:lvl w:ilvl="8" w:tplc="04090005" w:tentative="1">
+      <w:start w:val="1"/>
+      <w:numFmt w:val="bullet"/>
+      <w:lvlText w:val=""/>
+      <w:lvlJc w:val="left"/>
+      <w:pPr>
+        <w:ind w:left="6120" w:hanging="360"/>
+      </w:pPr>
+      <w:rPr>
+        <w:rFonts w:ascii="Wingdings" w:hAnsi="Wingdings" w:hint="default"/>
+      </w:rPr>
+    </w:lvl>
+  </w:abstractNum>
+  <w:abstractNum w:abstractNumId="1" w15:restartNumberingAfterBreak="0">
     <w:nsid w:val="0BDC2AF4"/>
     <w:multiLevelType w:val="hybridMultilevel"/>
     <w:tmpl w:val="F940A810"/>
@@ -300,17 +728,130 @@
       </w:rPr>
     </w:lvl>
   </w:abstractNum>
-  <w:abstractNum w:abstractNumId="1" w15:restartNumberingAfterBreak="0">
+  <w:abstractNum w:abstractNumId="2" w15:restartNumberingAfterBreak="0">
+    <w:nsid w:val="16403ACF"/>
+    <w:multiLevelType w:val="hybridMultilevel"/>
+    <w:tmpl w:val="43FECBCA"/>
+    <w:lvl w:ilvl="0" w:tplc="04090001">
+      <w:start w:val="1"/>
+      <w:numFmt w:val="bullet"/>
+      <w:lvlText w:val=""/>
+      <w:lvlJc w:val="left"/>
+      <w:pPr>
+        <w:ind w:left="360" w:hanging="360"/>
+      </w:pPr>
+      <w:rPr>
+        <w:rFonts w:ascii="Symbol" w:hAnsi="Symbol" w:hint="default"/>
+      </w:rPr>
+    </w:lvl>
+    <w:lvl w:ilvl="1" w:tplc="04090003" w:tentative="1">
+      <w:start w:val="1"/>
+      <w:numFmt w:val="bullet"/>
+      <w:lvlText w:val="o"/>
+      <w:lvlJc w:val="left"/>
+      <w:pPr>
+        <w:ind w:left="1080" w:hanging="360"/>
+      </w:pPr>
+      <w:rPr>
+        <w:rFonts w:ascii="Courier New" w:hAnsi="Courier New" w:cs="Courier New" w:hint="default"/>
+      </w:rPr>
+    </w:lvl>
+    <w:lvl w:ilvl="2" w:tplc="04090005" w:tentative="1">
+      <w:start w:val="1"/>
+      <w:numFmt w:val="bullet"/>
+      <w:lvlText w:val=""/>
+      <w:lvlJc w:val="left"/>
+      <w:pPr>
+        <w:ind w:left="1800" w:hanging="360"/>
+      </w:pPr>
+      <w:rPr>
+        <w:rFonts w:ascii="Wingdings" w:hAnsi="Wingdings" w:hint="default"/>
+      </w:rPr>
+    </w:lvl>
+    <w:lvl w:ilvl="3" w:tplc="04090001" w:tentative="1">
+      <w:start w:val="1"/>
+      <w:numFmt w:val="bullet"/>
+      <w:lvlText w:val=""/>
+      <w:lvlJc w:val="left"/>
+      <w:pPr>
+        <w:ind w:left="2520" w:hanging="360"/>
+      </w:pPr>
+      <w:rPr>
+        <w:rFonts w:ascii="Symbol" w:hAnsi="Symbol" w:hint="default"/>
+      </w:rPr>
+    </w:lvl>
+    <w:lvl w:ilvl="4" w:tplc="04090003" w:tentative="1">
+      <w:start w:val="1"/>
+      <w:numFmt w:val="bullet"/>
+      <w:lvlText w:val="o"/>
+      <w:lvlJc w:val="left"/>
+      <w:pPr>
+        <w:ind w:left="3240" w:hanging="360"/>
+      </w:pPr>
+      <w:rPr>
+        <w:rFonts w:ascii="Courier New" w:hAnsi="Courier New" w:cs="Courier New" w:hint="default"/>
+      </w:rPr>
+    </w:lvl>
+    <w:lvl w:ilvl="5" w:tplc="04090005" w:tentative="1">
+      <w:start w:val="1"/>
+      <w:numFmt w:val="bullet"/>
+      <w:lvlText w:val=""/>
+      <w:lvlJc w:val="left"/>
+      <w:pPr>
+        <w:ind w:left="3960" w:hanging="360"/>
+      </w:pPr>
+      <w:rPr>
+        <w:rFonts w:ascii="Wingdings" w:hAnsi="Wingdings" w:hint="default"/>
+      </w:rPr>
+    </w:lvl>
+    <w:lvl w:ilvl="6" w:tplc="04090001" w:tentative="1">
+      <w:start w:val="1"/>
+      <w:numFmt w:val="bullet"/>
+      <w:lvlText w:val=""/>
+      <w:lvlJc w:val="left"/>
+      <w:pPr>
+        <w:ind w:left="4680" w:hanging="360"/>
+      </w:pPr>
+      <w:rPr>
+        <w:rFonts w:ascii="Symbol" w:hAnsi="Symbol" w:hint="default"/>
+      </w:rPr>
+    </w:lvl>
+    <w:lvl w:ilvl="7" w:tplc="04090003" w:tentative="1">
+      <w:start w:val="1"/>
+      <w:numFmt w:val="bullet"/>
+      <w:lvlText w:val="o"/>
+      <w:lvlJc w:val="left"/>
+      <w:pPr>
+        <w:ind w:left="5400" w:hanging="360"/>
+      </w:pPr>
+      <w:rPr>
+        <w:rFonts w:ascii="Courier New" w:hAnsi="Courier New" w:cs="Courier New" w:hint="default"/>
+      </w:rPr>
+    </w:lvl>
+    <w:lvl w:ilvl="8" w:tplc="04090005" w:tentative="1">
+      <w:start w:val="1"/>
+      <w:numFmt w:val="bullet"/>
+      <w:lvlText w:val=""/>
+      <w:lvlJc w:val="left"/>
+      <w:pPr>
+        <w:ind w:left="6120" w:hanging="360"/>
+      </w:pPr>
+      <w:rPr>
+        <w:rFonts w:ascii="Wingdings" w:hAnsi="Wingdings" w:hint="default"/>
+      </w:rPr>
+    </w:lvl>
+  </w:abstractNum>
+  <w:abstractNum w:abstractNumId="3" w15:restartNumberingAfterBreak="0">
     <w:nsid w:val="60C944FF"/>
     <w:multiLevelType w:val="hybridMultilevel"/>
-    <w:tmpl w:val="5BEE430A"/>
+    <w:tmpl w:val="38FC66C0"/>
     <w:lvl w:ilvl="0" w:tplc="0409000F">
       <w:start w:val="1"/>
       <w:numFmt w:val="decimal"/>
       <w:lvlText w:val="%1."/>
       <w:lvlJc w:val="left"/>
       <w:pPr>
-        <w:ind w:left="1440" w:hanging="360"/>
+        <w:ind w:left="1080" w:hanging="360"/>
       </w:pPr>
     </w:lvl>
     <w:lvl w:ilvl="1" w:tplc="04090019" w:tentative="1">
@@ -319,7 +860,7 @@
       <w:lvlText w:val="%2."/>
       <w:lvlJc w:val="left"/>
       <w:pPr>
-        <w:ind w:left="2160" w:hanging="360"/>
+        <w:ind w:left="1800" w:hanging="360"/>
       </w:pPr>
     </w:lvl>
     <w:lvl w:ilvl="2" w:tplc="0409001B" w:tentative="1">
@@ -328,7 +869,7 @@
       <w:lvlText w:val="%3."/>
       <w:lvlJc w:val="right"/>
       <w:pPr>
-        <w:ind w:left="2880" w:hanging="180"/>
+        <w:ind w:left="2520" w:hanging="180"/>
       </w:pPr>
     </w:lvl>
     <w:lvl w:ilvl="3" w:tplc="0409000F" w:tentative="1">
@@ -337,7 +878,7 @@
       <w:lvlText w:val="%4."/>
       <w:lvlJc w:val="left"/>
       <w:pPr>
-        <w:ind w:left="3600" w:hanging="360"/>
+        <w:ind w:left="3240" w:hanging="360"/>
       </w:pPr>
     </w:lvl>
     <w:lvl w:ilvl="4" w:tplc="04090019" w:tentative="1">
@@ -346,7 +887,7 @@
       <w:lvlText w:val="%5."/>
       <w:lvlJc w:val="left"/>
       <w:pPr>
-        <w:ind w:left="4320" w:hanging="360"/>
+        <w:ind w:left="3960" w:hanging="360"/>
       </w:pPr>
     </w:lvl>
     <w:lvl w:ilvl="5" w:tplc="0409001B" w:tentative="1">
@@ -355,7 +896,7 @@
       <w:lvlText w:val="%6."/>
       <w:lvlJc w:val="right"/>
       <w:pPr>
-        <w:ind w:left="5040" w:hanging="180"/>
+        <w:ind w:left="4680" w:hanging="180"/>
       </w:pPr>
     </w:lvl>
     <w:lvl w:ilvl="6" w:tplc="0409000F" w:tentative="1">
@@ -364,7 +905,7 @@
       <w:lvlText w:val="%7."/>
       <w:lvlJc w:val="left"/>
       <w:pPr>
-        <w:ind w:left="5760" w:hanging="360"/>
+        <w:ind w:left="5400" w:hanging="360"/>
       </w:pPr>
     </w:lvl>
     <w:lvl w:ilvl="7" w:tplc="04090019" w:tentative="1">
@@ -373,7 +914,7 @@
       <w:lvlText w:val="%8."/>
       <w:lvlJc w:val="left"/>
       <w:pPr>
-        <w:ind w:left="6480" w:hanging="360"/>
+        <w:ind w:left="6120" w:hanging="360"/>
       </w:pPr>
     </w:lvl>
     <w:lvl w:ilvl="8" w:tplc="0409001B" w:tentative="1">
@@ -382,11 +923,11 @@
       <w:lvlText w:val="%9."/>
       <w:lvlJc w:val="right"/>
       <w:pPr>
-        <w:ind w:left="7200" w:hanging="180"/>
+        <w:ind w:left="6840" w:hanging="180"/>
       </w:pPr>
     </w:lvl>
   </w:abstractNum>
-  <w:abstractNum w:abstractNumId="2" w15:restartNumberingAfterBreak="0">
+  <w:abstractNum w:abstractNumId="4" w15:restartNumberingAfterBreak="0">
     <w:nsid w:val="7A8922F8"/>
     <w:multiLevelType w:val="hybridMultilevel"/>
     <w:tmpl w:val="58B21CC6"/>
@@ -473,13 +1014,19 @@
     </w:lvl>
   </w:abstractNum>
   <w:num w:numId="1">
-    <w:abstractNumId w:val="0"/>
+    <w:abstractNumId w:val="1"/>
   </w:num>
   <w:num w:numId="2">
+    <w:abstractNumId w:val="4"/>
+  </w:num>
+  <w:num w:numId="3">
+    <w:abstractNumId w:val="3"/>
+  </w:num>
+  <w:num w:numId="4">
     <w:abstractNumId w:val="2"/>
   </w:num>
-  <w:num w:numId="3">
-    <w:abstractNumId w:val="1"/>
+  <w:num w:numId="5">
+    <w:abstractNumId w:val="0"/>
   </w:num>
 </w:numbering>
 </file>
@@ -921,6 +1468,29 @@
       <w:contextualSpacing/>
     </w:pPr>
   </w:style>
+  <w:style w:type="character" w:styleId="Hyperlink">
+    <w:name w:val="Hyperlink"/>
+    <w:basedOn w:val="DefaultParagraphFont"/>
+    <w:uiPriority w:val="99"/>
+    <w:unhideWhenUsed/>
+    <w:rsid w:val="003E31EA"/>
+    <w:rPr>
+      <w:color w:val="0563C1" w:themeColor="hyperlink"/>
+      <w:u w:val="single"/>
+    </w:rPr>
+  </w:style>
+  <w:style w:type="character" w:styleId="UnresolvedMention">
+    <w:name w:val="Unresolved Mention"/>
+    <w:basedOn w:val="DefaultParagraphFont"/>
+    <w:uiPriority w:val="99"/>
+    <w:semiHidden/>
+    <w:unhideWhenUsed/>
+    <w:rsid w:val="003E31EA"/>
+    <w:rPr>
+      <w:color w:val="605E5C"/>
+      <w:shd w:val="clear" w:color="auto" w:fill="E1DFDD"/>
+    </w:rPr>
+  </w:style>
 </w:styles>
 </file>
 

</xml_diff>